<commit_message>
Described the issue with the database for our retrospective activity
</commit_message>
<xml_diff>
--- a/Documentation/Retrospective.docx
+++ b/Documentation/Retrospective.docx
@@ -10,7 +10,37 @@
         <w:t>Retrospective</w:t>
       </w:r>
     </w:p>
-    <w:p/>
+    <w:p>
+      <w:r>
+        <w:t xml:space="preserve">The biggest failure we experienced in this project had to do with Iteration 2. There was a problem with the implementation of the SQL Database that failed to appear during the integration tests and avoided detection until the due date. We were forced to commit a version of the app that used the stub rather than a persistent database. </w:t>
+      </w:r>
+    </w:p>
+    <w:p>
+      <w:r>
+        <w:t xml:space="preserve">There were two reasons this happened. First, we were not at all experienced with Android </w:t>
+      </w:r>
+      <w:proofErr w:type="spellStart"/>
+      <w:r>
+        <w:t>SQLite</w:t>
+      </w:r>
+      <w:proofErr w:type="spellEnd"/>
+      <w:r>
+        <w:t xml:space="preserve"> so we didn’t implement the </w:t>
+      </w:r>
+      <w:proofErr w:type="spellStart"/>
+      <w:r>
+        <w:t>onUpgrade</w:t>
+      </w:r>
+      <w:proofErr w:type="spellEnd"/>
+      <w:r>
+        <w:t xml:space="preserve">() method properly, and didn’t know that it wasn’t implemented properly because we didn’t realize the consequences of leaving the database version unchanged after changing the implementation of the database tables. Second, we failed to test the application itself frequently enough to detect the problem. </w:t>
+      </w:r>
+    </w:p>
+    <w:p>
+      <w:r>
+        <w:t xml:space="preserve">The problem with the Database has in fact been fixed through work completed in this iteration. We know that our fix has been successful because the integration tests still pass, and the application itself can recall items stored in the database during previous runs of the application. Specifically, a user created previously can skip the step of creating a new account and log in according to the credentials they supplied previously. Another way of gauging our success in this endeavour is the number of times we have incremented the database version number since iteration 2. </w:t>
+      </w:r>
+    </w:p>
     <w:sectPr>
       <w:pgSz w:w="12240" w:h="15840"/>
       <w:pgMar w:top="1440" w:right="1440" w:bottom="1440" w:left="1440" w:header="708" w:footer="708" w:gutter="0"/>

</xml_diff>

<commit_message>
Ran the test, it didn't like the SimpleMonthView so I compensated for that.
</commit_message>
<xml_diff>
--- a/Documentation/Retrospective.docx
+++ b/Documentation/Retrospective.docx
@@ -26,23 +26,7 @@
     </w:p>
     <w:p>
       <w:r>
-        <w:t xml:space="preserve">There were two reasons this happened. First, we were not at all experienced with Android </w:t>
-      </w:r>
-      <w:proofErr w:type="spellStart"/>
-      <w:r>
-        <w:t>SQLite</w:t>
-      </w:r>
-      <w:proofErr w:type="spellEnd"/>
-      <w:r>
-        <w:t xml:space="preserve"> so we didn’t implement the </w:t>
-      </w:r>
-      <w:proofErr w:type="spellStart"/>
-      <w:r>
-        <w:t>onUpgrade</w:t>
-      </w:r>
-      <w:proofErr w:type="spellEnd"/>
-      <w:r>
-        <w:t xml:space="preserve">() method properly, and didn’t know that it wasn’t implemented properly because we didn’t realize the consequences of leaving the database version unchanged after changing the implementation of the database tables. Second, we failed to test the application itself frequently enough to detect the problem. </w:t>
+        <w:t xml:space="preserve">There were two reasons this happened. First, we were not at all experienced with Android SQLite so we didn’t implement the onUpgrade() method properly, and didn’t know that it wasn’t implemented properly because we didn’t realize the consequences of leaving the database version unchanged after changing the implementation of the database tables. Second, we failed to test the application itself frequently enough to detect the problem. </w:t>
       </w:r>
       <w:r>
         <w:t xml:space="preserve">Thirdly, many of our user stories were only completed shortly before the due date. As a result of this, it appeared that the database would work for the iteration, and there was not enough time to fix the problem upon its detection on the due date. </w:t>
@@ -53,6 +37,7 @@
         <w:t xml:space="preserve">The problem with the Database has in fact been fixed through work completed in this iteration. We know that our fix has been successful because the integration tests still pass, and the application itself can recall items stored in the database during previous runs of the application. Specifically, a user created previously can skip the step of creating a new account and log in according to the credentials they supplied previously. Another way of gauging our success in this endeavour is the number of times we have incremented the database version number since iteration 2. </w:t>
       </w:r>
     </w:p>
+    <w:p/>
     <w:sectPr>
       <w:pgSz w:w="12240" w:h="15840"/>
       <w:pgMar w:top="1440" w:right="1440" w:bottom="1440" w:left="1440" w:header="708" w:footer="708" w:gutter="0"/>

</xml_diff>

<commit_message>
Added an empty line, but couldn't discard the changes for some reason
</commit_message>
<xml_diff>
--- a/Documentation/Retrospective.docx
+++ b/Documentation/Retrospective.docx
@@ -26,23 +26,7 @@
     </w:p>
     <w:p>
       <w:r>
-        <w:t xml:space="preserve">There were two reasons this happened. First, we were not at all experienced with Android </w:t>
-      </w:r>
-      <w:proofErr w:type="spellStart"/>
-      <w:r>
-        <w:t>SQLite</w:t>
-      </w:r>
-      <w:proofErr w:type="spellEnd"/>
-      <w:r>
-        <w:t xml:space="preserve"> so we didn’t implement the </w:t>
-      </w:r>
-      <w:proofErr w:type="spellStart"/>
-      <w:r>
-        <w:t>onUpgrade</w:t>
-      </w:r>
-      <w:proofErr w:type="spellEnd"/>
-      <w:r>
-        <w:t xml:space="preserve">() method properly, and didn’t know that it wasn’t implemented properly because we didn’t realize the consequences of leaving the database version unchanged after changing the implementation of the database tables. Second, we failed to test the application itself frequently enough to detect the problem. </w:t>
+        <w:t xml:space="preserve">There were two reasons this happened. First, we were not at all experienced with Android SQLite so we didn’t implement the onUpgrade() method properly, and didn’t know that it wasn’t implemented properly because we didn’t realize the consequences of leaving the database version unchanged after changing the implementation of the database tables. Second, we failed to test the application itself frequently enough to detect the problem. </w:t>
       </w:r>
       <w:r>
         <w:t xml:space="preserve">Thirdly, many of our user stories were only completed shortly before the due date. As a result of this, it appeared that the database would work for the iteration, and there was not enough time to fix the problem upon its detection on the due date. </w:t>
@@ -53,6 +37,7 @@
         <w:t xml:space="preserve">The problem with the Database has in fact been fixed through work completed in this iteration. We know that our fix has been successful because the integration tests still pass, and the application itself can recall items stored in the database during previous runs of the application. Specifically, a user created previously can skip the step of creating a new account and log in according to the credentials they supplied previously. Another way of gauging our success in this endeavour is the number of times we have incremented the database version number since iteration 2. </w:t>
       </w:r>
     </w:p>
+    <w:p/>
     <w:sectPr>
       <w:pgSz w:w="12240" w:h="15840"/>
       <w:pgMar w:top="1440" w:right="1440" w:bottom="1440" w:left="1440" w:header="708" w:footer="708" w:gutter="0"/>

</xml_diff>